<commit_message>
correciones word , excel  e interfaz
correciones
</commit_message>
<xml_diff>
--- a/TF_201510738_201517035.docx
+++ b/TF_201510738_201517035.docx
@@ -2966,7 +2966,39 @@
           <w:sz w:val="20"/>
           <w:szCs w:val="20"/>
         </w:rPr>
-        <w:t xml:space="preserve">En conclusión, de los tres estudios se puede concluir que la información inicial tiene que pasar por un proceso de preprocesamiento, en el caso del primer y segundo estudio se usó redes neuronales para el </w:t>
+        <w:t>En conclusión, de los tres estudios se puede concluir que la información inicial tiene que pasar por un proceso de preprocesamiento, en el caso del primer</w:t>
+      </w:r>
+      <w:r>
+        <w:rPr>
+          <w:rFonts w:ascii="Times New Roman" w:hAnsi="Times New Roman" w:cs="Times New Roman"/>
+          <w:sz w:val="20"/>
+          <w:szCs w:val="20"/>
+        </w:rPr>
+        <w:t xml:space="preserve"> [6]</w:t>
+      </w:r>
+      <w:r>
+        <w:rPr>
+          <w:rFonts w:ascii="Times New Roman" w:hAnsi="Times New Roman" w:cs="Times New Roman"/>
+          <w:sz w:val="20"/>
+          <w:szCs w:val="20"/>
+        </w:rPr>
+        <w:t xml:space="preserve"> y segundo</w:t>
+      </w:r>
+      <w:r>
+        <w:rPr>
+          <w:rFonts w:ascii="Times New Roman" w:hAnsi="Times New Roman" w:cs="Times New Roman"/>
+          <w:sz w:val="20"/>
+          <w:szCs w:val="20"/>
+        </w:rPr>
+        <w:t xml:space="preserve"> [7]</w:t>
+      </w:r>
+      <w:r>
+        <w:rPr>
+          <w:rFonts w:ascii="Times New Roman" w:hAnsi="Times New Roman" w:cs="Times New Roman"/>
+          <w:sz w:val="20"/>
+          <w:szCs w:val="20"/>
+        </w:rPr>
+        <w:t xml:space="preserve"> estudio se usó redes neuronales para el </w:t>
       </w:r>
       <w:proofErr w:type="spellStart"/>
       <w:r>
@@ -3011,6 +3043,14 @@
           <w:szCs w:val="20"/>
         </w:rPr>
         <w:t xml:space="preserve"> como árbol de decisiones y el algoritmo de Nave Bayes, que con la herramienta WEKA resulta fácil de implementar. Por ello, en los tres estudios WEKA forma parte importante de la investigación, siendo un software importante.</w:t>
+      </w:r>
+      <w:r>
+        <w:rPr>
+          <w:rFonts w:ascii="Times New Roman" w:hAnsi="Times New Roman" w:cs="Times New Roman"/>
+          <w:sz w:val="20"/>
+          <w:szCs w:val="20"/>
+        </w:rPr>
+        <w:t xml:space="preserve"> De la misma forma en [8] se hade evidente que para poder llevar a cabo un proyecto con WEKA y obtener resultados se requiere de un set de datos, el cual mientras más grande sea mejor será para el proyecto, ya que permite una mejor extracción de los datos.</w:t>
       </w:r>
     </w:p>
     <w:p>
@@ -3305,6 +3345,7 @@
           <w:sz w:val="20"/>
           <w:szCs w:val="20"/>
         </w:rPr>
+        <w:lastRenderedPageBreak/>
         <w:t xml:space="preserve">Como la data ya se encuentra organizada no será necesario un </w:t>
       </w:r>
       <w:proofErr w:type="spellStart"/>
@@ -3323,16 +3364,7 @@
           <w:sz w:val="20"/>
           <w:szCs w:val="20"/>
         </w:rPr>
-        <w:t xml:space="preserve">, se realizarán los procesos de asociación, </w:t>
-      </w:r>
-      <w:r>
-        <w:rPr>
-          <w:rFonts w:ascii="Times New Roman" w:hAnsi="Times New Roman" w:cs="Times New Roman"/>
-          <w:sz w:val="20"/>
-          <w:szCs w:val="20"/>
-        </w:rPr>
-        <w:lastRenderedPageBreak/>
-        <w:t>clasificación, y agrupamiento seguido de evaluación de resultado.</w:t>
+        <w:t>, se realizarán los procesos de asociación, clasificación, y agrupamiento seguido de evaluación de resultado.</w:t>
       </w:r>
       <w:r>
         <w:rPr>
@@ -3791,15 +3823,7 @@
           <w:sz w:val="20"/>
           <w:szCs w:val="20"/>
         </w:rPr>
-        <w:t xml:space="preserve">Para el tercer estudio, se utiliza la data de los estudiantes y los métodos de filtro incluyen técnicas para valorar los atributos de </w:t>
-      </w:r>
-      <w:r>
-        <w:rPr>
-          <w:rFonts w:ascii="Times New Roman" w:hAnsi="Times New Roman" w:cs="Times New Roman"/>
-          <w:sz w:val="20"/>
-          <w:szCs w:val="20"/>
-        </w:rPr>
-        <w:t>evaluación que dependen de la heurística en función de las características generales de los datos [11]. Para la minería de datos, los métodos de filtro son una solución más práctica por ciertas razones: la elección y evaluación de atributos es más corta, la independencia del algoritmo de estudio de máquina permite el uso en combinación con la técnica de modelado de data [11].</w:t>
+        <w:t>Para el tercer estudio, se utiliza la data de los estudiantes y los métodos de filtro incluyen técnicas para valorar los atributos de evaluación que dependen de la heurística en función de las características generales de los datos [11]. Para la minería de datos, los métodos de filtro son una solución más práctica por ciertas razones: la elección y evaluación de atributos es más corta, la independencia del algoritmo de estudio de máquina permite el uso en combinación con la técnica de modelado de data [11].</w:t>
       </w:r>
     </w:p>
     <w:p>
@@ -4275,7 +4299,23 @@
           <w:sz w:val="20"/>
           <w:szCs w:val="20"/>
         </w:rPr>
-        <w:t xml:space="preserve">los tres estudios presentan múltiples formas de abordar el minado de datos en el caso de alumnos y centros educativos. Sin embargo, resaltan como mentados eficaces el uso de árboles de decisión por su alto nivel de eficacia en los </w:t>
+        <w:t xml:space="preserve">los tres estudios presentan múltiples formas de abordar el minado de datos en el caso de alumnos y centros educativos. Sin embargo, resaltan como </w:t>
+      </w:r>
+      <w:r>
+        <w:rPr>
+          <w:rFonts w:ascii="Times New Roman" w:hAnsi="Times New Roman" w:cs="Times New Roman"/>
+          <w:sz w:val="20"/>
+          <w:szCs w:val="20"/>
+        </w:rPr>
+        <w:t>métodos</w:t>
+      </w:r>
+      <w:r>
+        <w:rPr>
+          <w:rFonts w:ascii="Times New Roman" w:hAnsi="Times New Roman" w:cs="Times New Roman"/>
+          <w:sz w:val="20"/>
+          <w:szCs w:val="20"/>
+        </w:rPr>
+        <w:t xml:space="preserve"> eficaces el uso </w:t>
       </w:r>
       <w:r>
         <w:rPr>
@@ -4284,43 +4324,49 @@
           <w:szCs w:val="20"/>
         </w:rPr>
         <w:lastRenderedPageBreak/>
-        <w:t xml:space="preserve">resultados que ofrece y de </w:t>
-      </w:r>
-      <w:proofErr w:type="spellStart"/>
-      <w:r>
-        <w:rPr>
-          <w:rFonts w:ascii="Times New Roman" w:hAnsi="Times New Roman" w:cs="Times New Roman"/>
-          <w:sz w:val="20"/>
-          <w:szCs w:val="20"/>
-        </w:rPr>
-        <w:t>naive</w:t>
-      </w:r>
-      <w:proofErr w:type="spellEnd"/>
-      <w:r>
-        <w:rPr>
-          <w:rFonts w:ascii="Times New Roman" w:hAnsi="Times New Roman" w:cs="Times New Roman"/>
-          <w:sz w:val="20"/>
-          <w:szCs w:val="20"/>
-        </w:rPr>
-        <w:t xml:space="preserve"> </w:t>
-      </w:r>
-      <w:proofErr w:type="spellStart"/>
-      <w:r>
-        <w:rPr>
-          <w:rFonts w:ascii="Times New Roman" w:hAnsi="Times New Roman" w:cs="Times New Roman"/>
-          <w:sz w:val="20"/>
-          <w:szCs w:val="20"/>
-        </w:rPr>
-        <w:t>bayes</w:t>
-      </w:r>
-      <w:proofErr w:type="spellEnd"/>
-      <w:r>
-        <w:rPr>
-          <w:rFonts w:ascii="Times New Roman" w:hAnsi="Times New Roman" w:cs="Times New Roman"/>
-          <w:sz w:val="20"/>
-          <w:szCs w:val="20"/>
-        </w:rPr>
-        <w:t xml:space="preserve"> por la rapidez con la que puede realizar el minado.</w:t>
+        <w:t>de árboles de decisión</w:t>
+      </w:r>
+      <w:r>
+        <w:rPr>
+          <w:rFonts w:ascii="Times New Roman" w:hAnsi="Times New Roman" w:cs="Times New Roman"/>
+          <w:sz w:val="20"/>
+          <w:szCs w:val="20"/>
+        </w:rPr>
+        <w:t xml:space="preserve"> como en el caso de [10]</w:t>
+      </w:r>
+      <w:r>
+        <w:rPr>
+          <w:rFonts w:ascii="Times New Roman" w:hAnsi="Times New Roman" w:cs="Times New Roman"/>
+          <w:sz w:val="20"/>
+          <w:szCs w:val="20"/>
+        </w:rPr>
+        <w:t xml:space="preserve"> por su alto nivel de eficacia en los resultados que ofrece</w:t>
+      </w:r>
+      <w:r>
+        <w:rPr>
+          <w:rFonts w:ascii="Times New Roman" w:hAnsi="Times New Roman" w:cs="Times New Roman"/>
+          <w:sz w:val="20"/>
+          <w:szCs w:val="20"/>
+        </w:rPr>
+        <w:t xml:space="preserve">. Asimismo, en [11] hicieron uso de J48 donde obtuvieron un 74% de precisión en sus cálculos a diferencia de [9] donde se hizo uso de </w:t>
+      </w:r>
+      <w:proofErr w:type="spellStart"/>
+      <w:r>
+        <w:rPr>
+          <w:rFonts w:ascii="Times New Roman" w:hAnsi="Times New Roman" w:cs="Times New Roman"/>
+          <w:sz w:val="20"/>
+          <w:szCs w:val="20"/>
+        </w:rPr>
+        <w:t>clustering</w:t>
+      </w:r>
+      <w:proofErr w:type="spellEnd"/>
+      <w:r>
+        <w:rPr>
+          <w:rFonts w:ascii="Times New Roman" w:hAnsi="Times New Roman" w:cs="Times New Roman"/>
+          <w:sz w:val="20"/>
+          <w:szCs w:val="20"/>
+        </w:rPr>
+        <w:t>.</w:t>
       </w:r>
     </w:p>
     <w:p>
@@ -4440,16 +4486,14 @@
         </w:rPr>
         <w:t xml:space="preserve"> </w:t>
       </w:r>
-      <w:proofErr w:type="spellStart"/>
-      <w:r>
-        <w:rPr>
-          <w:rFonts w:ascii="Times New Roman" w:hAnsi="Times New Roman" w:cs="Times New Roman"/>
-          <w:sz w:val="20"/>
-          <w:szCs w:val="20"/>
-        </w:rPr>
-        <w:t>Despues</w:t>
-      </w:r>
-      <w:proofErr w:type="spellEnd"/>
+      <w:r>
+        <w:rPr>
+          <w:rFonts w:ascii="Times New Roman" w:hAnsi="Times New Roman" w:cs="Times New Roman"/>
+          <w:sz w:val="20"/>
+          <w:szCs w:val="20"/>
+        </w:rPr>
+        <w:t>Después</w:t>
+      </w:r>
       <w:r>
         <w:rPr>
           <w:rFonts w:ascii="Times New Roman" w:hAnsi="Times New Roman" w:cs="Times New Roman"/>
@@ -4458,16 +4502,14 @@
         </w:rPr>
         <w:t xml:space="preserve"> para la obtención de las </w:t>
       </w:r>
-      <w:proofErr w:type="spellStart"/>
-      <w:r>
-        <w:rPr>
-          <w:rFonts w:ascii="Times New Roman" w:hAnsi="Times New Roman" w:cs="Times New Roman"/>
-          <w:sz w:val="20"/>
-          <w:szCs w:val="20"/>
-        </w:rPr>
-        <w:t>porababilidades</w:t>
-      </w:r>
-      <w:proofErr w:type="spellEnd"/>
+      <w:r>
+        <w:rPr>
+          <w:rFonts w:ascii="Times New Roman" w:hAnsi="Times New Roman" w:cs="Times New Roman"/>
+          <w:sz w:val="20"/>
+          <w:szCs w:val="20"/>
+        </w:rPr>
+        <w:t>probabilidades</w:t>
+      </w:r>
       <w:r>
         <w:rPr>
           <w:rFonts w:ascii="Times New Roman" w:hAnsi="Times New Roman" w:cs="Times New Roman"/>
@@ -4755,15 +4797,7 @@
           <w:sz w:val="20"/>
           <w:szCs w:val="20"/>
         </w:rPr>
-        <w:t xml:space="preserve">en </w:t>
-      </w:r>
-      <w:r>
-        <w:rPr>
-          <w:rFonts w:ascii="Times New Roman" w:hAnsi="Times New Roman" w:cs="Times New Roman"/>
-          <w:sz w:val="20"/>
-          <w:szCs w:val="20"/>
-        </w:rPr>
-        <w:t>base al input del usuario</w:t>
+        <w:t>en base al input del usuario</w:t>
       </w:r>
       <w:r>
         <w:rPr>
@@ -5662,9 +5696,9 @@
         </w:rPr>
         <w:lastRenderedPageBreak/>
         <w:drawing>
-          <wp:inline distT="0" distB="0" distL="0" distR="0" wp14:anchorId="6CE5C413" wp14:editId="5045E1A7">
-            <wp:extent cx="2892152" cy="3108130"/>
-            <wp:effectExtent l="0" t="0" r="3810" b="0"/>
+          <wp:inline distT="0" distB="0" distL="0" distR="0" wp14:anchorId="7A1C87C6" wp14:editId="366D5B13">
+            <wp:extent cx="3197225" cy="3452495"/>
+            <wp:effectExtent l="0" t="0" r="3175" b="0"/>
             <wp:docPr id="1" name="Imagen 1"/>
             <wp:cNvGraphicFramePr>
               <a:graphicFrameLocks xmlns:a="http://schemas.openxmlformats.org/drawingml/2006/main" noChangeAspect="1"/>
@@ -5685,7 +5719,7 @@
                   <pic:spPr>
                     <a:xfrm>
                       <a:off x="0" y="0"/>
-                      <a:ext cx="2895224" cy="3111431"/>
+                      <a:ext cx="3197225" cy="3452495"/>
                     </a:xfrm>
                     <a:prstGeom prst="rect">
                       <a:avLst/>
@@ -5878,17 +5912,7 @@
           <w:sz w:val="20"/>
           <w:szCs w:val="20"/>
         </w:rPr>
-        <w:t xml:space="preserve"> como datos de prueba del set de datos a 10 alumnos aprobados en s</w:t>
-      </w:r>
-      <w:bookmarkStart w:id="0" w:name="_GoBack"/>
-      <w:bookmarkEnd w:id="0"/>
-      <w:r>
-        <w:rPr>
-          <w:rFonts w:ascii="Times New Roman" w:hAnsi="Times New Roman" w:cs="Times New Roman"/>
-          <w:sz w:val="20"/>
-          <w:szCs w:val="20"/>
-        </w:rPr>
-        <w:t>us promedios del primer</w:t>
+        <w:t xml:space="preserve"> como datos de prueba del set de datos a 10 alumnos aprobados en sus promedios del primer</w:t>
       </w:r>
       <w:r>
         <w:rPr>
@@ -6094,7 +6118,15 @@
           <w:sz w:val="20"/>
           <w:szCs w:val="20"/>
         </w:rPr>
-        <w:t>, finalmente en el caso del promedio del segundo semestre se obtiene 50% con los aprobados y de 10% con los desaprobados.</w:t>
+        <w:t xml:space="preserve">, finalmente en el caso del promedio del segundo semestre </w:t>
+      </w:r>
+      <w:r>
+        <w:rPr>
+          <w:rFonts w:ascii="Times New Roman" w:hAnsi="Times New Roman" w:cs="Times New Roman"/>
+          <w:sz w:val="20"/>
+          <w:szCs w:val="20"/>
+        </w:rPr>
+        <w:t>se obtiene 50% con los aprobados y de 10% con los desaprobados.</w:t>
       </w:r>
     </w:p>
     <w:p>
@@ -6356,16 +6388,14 @@
         </w:rPr>
         <w:t xml:space="preserve">el uso de varios algoritmos para el </w:t>
       </w:r>
-      <w:proofErr w:type="spellStart"/>
-      <w:r>
-        <w:rPr>
-          <w:rFonts w:ascii="Times New Roman" w:hAnsi="Times New Roman" w:cs="Times New Roman"/>
-          <w:sz w:val="20"/>
-          <w:szCs w:val="20"/>
-        </w:rPr>
-        <w:t>calculo</w:t>
-      </w:r>
-      <w:proofErr w:type="spellEnd"/>
+      <w:r>
+        <w:rPr>
+          <w:rFonts w:ascii="Times New Roman" w:hAnsi="Times New Roman" w:cs="Times New Roman"/>
+          <w:sz w:val="20"/>
+          <w:szCs w:val="20"/>
+        </w:rPr>
+        <w:t>cálculo</w:t>
+      </w:r>
       <w:r>
         <w:rPr>
           <w:rFonts w:ascii="Times New Roman" w:hAnsi="Times New Roman" w:cs="Times New Roman"/>
@@ -6432,16 +6462,14 @@
         </w:rPr>
         <w:t xml:space="preserve"> entre sus valores dependiendo del número de variables que usa para el cálculo, siendo el </w:t>
       </w:r>
-      <w:proofErr w:type="spellStart"/>
-      <w:r>
-        <w:rPr>
-          <w:rFonts w:ascii="Times New Roman" w:hAnsi="Times New Roman" w:cs="Times New Roman"/>
-          <w:sz w:val="20"/>
-          <w:szCs w:val="20"/>
-        </w:rPr>
-        <w:t>mas</w:t>
-      </w:r>
-      <w:proofErr w:type="spellEnd"/>
+      <w:r>
+        <w:rPr>
+          <w:rFonts w:ascii="Times New Roman" w:hAnsi="Times New Roman" w:cs="Times New Roman"/>
+          <w:sz w:val="20"/>
+          <w:szCs w:val="20"/>
+        </w:rPr>
+        <w:t>más</w:t>
+      </w:r>
       <w:r>
         <w:rPr>
           <w:rFonts w:ascii="Times New Roman" w:hAnsi="Times New Roman" w:cs="Times New Roman"/>
@@ -6537,7 +6565,15 @@
           <w:rFonts w:ascii="Times New Roman" w:hAnsi="Times New Roman" w:cs="Times New Roman"/>
           <w:sz w:val="20"/>
         </w:rPr>
-        <w:t xml:space="preserve"> Sin embargo, el porcentaje de precisión de clasificación es muy bajo, por ello, es necesario realizar otro estudio para mejorar la precisión; con respecto al trabajo presente, el porcentaje de predicción correcta es baja, por ello es necesario realizar un estudio más a profundo.</w:t>
+        <w:t xml:space="preserve"> Sin embargo, el porcentaje de precisión de clasificación es muy bajo, por ello, es necesario realizar otro estudio para mejorar la precisión; con respecto al trabajo presente, el porcentaje de predicción correcta es baja, por ello </w:t>
+      </w:r>
+      <w:r>
+        <w:rPr>
+          <w:rFonts w:ascii="Times New Roman" w:hAnsi="Times New Roman" w:cs="Times New Roman"/>
+          <w:sz w:val="20"/>
+        </w:rPr>
+        <w:lastRenderedPageBreak/>
+        <w:t>es necesario realizar un estudio más a profundo.</w:t>
       </w:r>
       <w:r>
         <w:rPr>
@@ -6568,15 +6604,7 @@
           <w:rFonts w:ascii="Times New Roman" w:hAnsi="Times New Roman" w:cs="Times New Roman"/>
           <w:sz w:val="20"/>
         </w:rPr>
-        <w:t xml:space="preserve">7] se utilizó el algoritmo de árbol de </w:t>
-      </w:r>
-      <w:r>
-        <w:rPr>
-          <w:rFonts w:ascii="Times New Roman" w:hAnsi="Times New Roman" w:cs="Times New Roman"/>
-          <w:sz w:val="20"/>
-        </w:rPr>
-        <w:lastRenderedPageBreak/>
-        <w:t xml:space="preserve">decisiones, Nave Bayes y </w:t>
+        <w:t xml:space="preserve">7] se utilizó el algoritmo de árbol de decisiones, Nave Bayes y </w:t>
       </w:r>
       <w:proofErr w:type="spellStart"/>
       <w:r>
@@ -6981,15 +7009,15 @@
           <w:sz w:val="20"/>
           <w:szCs w:val="20"/>
         </w:rPr>
-        <w:t xml:space="preserve"> desempeño de un alumno, lo cual como se describió anteriormente tener un rol en la mejora de la educación y reducción del nivel de deserción estudiantil, ya que permite identificar a los alumnos con una alta probabilidad de tener un mal desempeño. Asimismo, la precisión de los </w:t>
-      </w:r>
-      <w:r>
-        <w:rPr>
-          <w:rFonts w:ascii="Times New Roman" w:hAnsi="Times New Roman" w:cs="Times New Roman"/>
-          <w:sz w:val="20"/>
-          <w:szCs w:val="20"/>
-        </w:rPr>
-        <w:t xml:space="preserve">resultados obtenidos de las inferencias depende directamente del número de elementos con los que se cuenta en la muestra, de la estructura de la red bayesiana y de las relaciones que se planteen entre los nodos, ya que la predicción dependerá en gran medida de cuales sean los nodos a los que se de mayor relevancia en el </w:t>
+        <w:t xml:space="preserve"> desempeño de un alumno, lo cual como se describió anteriormente tener un rol en la mejora de la educación y reducción del nivel de deserción estudiantil, ya que </w:t>
+      </w:r>
+      <w:r>
+        <w:rPr>
+          <w:rFonts w:ascii="Times New Roman" w:hAnsi="Times New Roman" w:cs="Times New Roman"/>
+          <w:sz w:val="20"/>
+          <w:szCs w:val="20"/>
+        </w:rPr>
+        <w:t xml:space="preserve">permite identificar a los alumnos con una alta probabilidad de tener un mal desempeño. Asimismo, la precisión de los resultados obtenidos de las inferencias depende directamente del número de elementos con los que se cuenta en la muestra, de la estructura de la red bayesiana y de las relaciones que se planteen entre los nodos, ya que la predicción dependerá en gran medida de cuales sean los nodos a los que se de mayor relevancia en el </w:t>
       </w:r>
       <w:r>
         <w:rPr>
@@ -7315,7 +7343,16 @@
           <w:sz w:val="20"/>
           <w:szCs w:val="20"/>
         </w:rPr>
-        <w:t xml:space="preserve"> es el concepto que agrupa todas las técnicas, métodos y algoritmos utilizados para extraer información y conocimiento desde los datos originados en la Web [13] Parte de estas técnicas apuntan a analizar el comportamiento de los usuarios</w:t>
+        <w:t xml:space="preserve"> es el concepto que agrupa todas las técnicas, métodos y algoritmos utilizados para extraer información y conocimiento desde los datos originados en la Web [13] Parte de estas técnicas apuntan a analizar el comportamiento de los </w:t>
+      </w:r>
+      <w:r>
+        <w:rPr>
+          <w:rFonts w:ascii="Times New Roman" w:hAnsi="Times New Roman" w:cs="Times New Roman"/>
+          <w:sz w:val="20"/>
+          <w:szCs w:val="20"/>
+        </w:rPr>
+        <w:lastRenderedPageBreak/>
+        <w:t>usuarios</w:t>
       </w:r>
       <w:r>
         <w:rPr>
@@ -7364,7 +7401,6 @@
           <w:sz w:val="20"/>
           <w:szCs w:val="20"/>
         </w:rPr>
-        <w:lastRenderedPageBreak/>
         <w:t xml:space="preserve">Web </w:t>
       </w:r>
       <w:proofErr w:type="spellStart"/>
@@ -9313,6 +9349,7 @@
           <w:sz w:val="16"/>
           <w:szCs w:val="24"/>
         </w:rPr>
+        <w:lastRenderedPageBreak/>
         <w:t xml:space="preserve">[14] </w:t>
       </w:r>
       <w:r>
@@ -9386,7 +9423,6 @@
           <w:sz w:val="16"/>
           <w:szCs w:val="24"/>
         </w:rPr>
-        <w:lastRenderedPageBreak/>
         <w:t>Anexos:</w:t>
       </w:r>
     </w:p>
@@ -9479,25 +9515,6 @@
     </w:p>
     <w:p>
       <w:pPr>
-        <w:ind w:left="708" w:hanging="708"/>
-        <w:jc w:val="both"/>
-        <w:rPr>
-          <w:rFonts w:ascii="Times New Roman" w:hAnsi="Times New Roman" w:cs="Times New Roman"/>
-          <w:sz w:val="16"/>
-          <w:szCs w:val="20"/>
-        </w:rPr>
-      </w:pPr>
-      <w:r>
-        <w:rPr>
-          <w:rFonts w:ascii="Times New Roman" w:hAnsi="Times New Roman" w:cs="Times New Roman"/>
-          <w:sz w:val="16"/>
-          <w:szCs w:val="20"/>
-        </w:rPr>
-        <w:t>Alumnos aprobados:</w:t>
-      </w:r>
-    </w:p>
-    <w:p>
-      <w:pPr>
         <w:jc w:val="both"/>
         <w:rPr>
           <w:rFonts w:ascii="Times New Roman" w:hAnsi="Times New Roman" w:cs="Times New Roman"/>
@@ -9510,10 +9527,10 @@
           <w:noProof/>
         </w:rPr>
         <w:drawing>
-          <wp:inline distT="0" distB="0" distL="0" distR="0" wp14:anchorId="4EC042B4" wp14:editId="38C7252A">
-            <wp:extent cx="3197225" cy="1941195"/>
-            <wp:effectExtent l="0" t="0" r="3175" b="1905"/>
-            <wp:docPr id="5" name="Imagen 5"/>
+          <wp:inline distT="0" distB="0" distL="0" distR="0" wp14:anchorId="10A647F6" wp14:editId="7525E72F">
+            <wp:extent cx="3197225" cy="2816225"/>
+            <wp:effectExtent l="0" t="0" r="3175" b="3175"/>
+            <wp:docPr id="9" name="Imagen 9"/>
             <wp:cNvGraphicFramePr>
               <a:graphicFrameLocks xmlns:a="http://schemas.openxmlformats.org/drawingml/2006/main" noChangeAspect="1"/>
             </wp:cNvGraphicFramePr>
@@ -9533,7 +9550,7 @@
                   <pic:spPr>
                     <a:xfrm>
                       <a:off x="0" y="0"/>
-                      <a:ext cx="3197225" cy="1941195"/>
+                      <a:ext cx="3197225" cy="2816225"/>
                     </a:xfrm>
                     <a:prstGeom prst="rect">
                       <a:avLst/>
@@ -9555,24 +9572,108 @@
           <w:szCs w:val="20"/>
         </w:rPr>
       </w:pPr>
-      <w:r>
-        <w:rPr>
+    </w:p>
+    <w:p>
+      <w:pPr>
+        <w:jc w:val="both"/>
+        <w:rPr>
+          <w:rFonts w:ascii="Times New Roman" w:hAnsi="Times New Roman" w:cs="Times New Roman"/>
+          <w:sz w:val="16"/>
+          <w:szCs w:val="20"/>
+        </w:rPr>
+      </w:pPr>
+    </w:p>
+    <w:p>
+      <w:pPr>
+        <w:jc w:val="both"/>
+        <w:rPr>
+          <w:rFonts w:ascii="Times New Roman" w:hAnsi="Times New Roman" w:cs="Times New Roman"/>
+          <w:sz w:val="16"/>
+          <w:szCs w:val="20"/>
+        </w:rPr>
+      </w:pPr>
+    </w:p>
+    <w:p>
+      <w:pPr>
+        <w:jc w:val="both"/>
+        <w:rPr>
+          <w:rFonts w:ascii="Times New Roman" w:hAnsi="Times New Roman" w:cs="Times New Roman"/>
+          <w:sz w:val="16"/>
+          <w:szCs w:val="20"/>
+        </w:rPr>
+      </w:pPr>
+    </w:p>
+    <w:p>
+      <w:pPr>
+        <w:jc w:val="both"/>
+        <w:rPr>
+          <w:rFonts w:ascii="Times New Roman" w:hAnsi="Times New Roman" w:cs="Times New Roman"/>
+          <w:sz w:val="16"/>
+          <w:szCs w:val="20"/>
+        </w:rPr>
+      </w:pPr>
+    </w:p>
+    <w:p>
+      <w:pPr>
+        <w:jc w:val="both"/>
+        <w:rPr>
+          <w:rFonts w:ascii="Times New Roman" w:hAnsi="Times New Roman" w:cs="Times New Roman"/>
+          <w:sz w:val="16"/>
+          <w:szCs w:val="20"/>
+        </w:rPr>
+      </w:pPr>
+    </w:p>
+    <w:p>
+      <w:pPr>
+        <w:jc w:val="both"/>
+        <w:rPr>
+          <w:rFonts w:ascii="Times New Roman" w:hAnsi="Times New Roman" w:cs="Times New Roman"/>
+          <w:sz w:val="16"/>
+          <w:szCs w:val="20"/>
+        </w:rPr>
+      </w:pPr>
+    </w:p>
+    <w:p>
+      <w:pPr>
+        <w:jc w:val="both"/>
+        <w:rPr>
+          <w:rFonts w:ascii="Times New Roman" w:hAnsi="Times New Roman" w:cs="Times New Roman"/>
+          <w:sz w:val="16"/>
+          <w:szCs w:val="20"/>
+        </w:rPr>
+      </w:pPr>
+      <w:bookmarkStart w:id="0" w:name="_GoBack"/>
+      <w:bookmarkEnd w:id="0"/>
+      <w:r>
+        <w:rPr>
+          <w:rFonts w:ascii="Times New Roman" w:hAnsi="Times New Roman" w:cs="Times New Roman"/>
+          <w:sz w:val="16"/>
+          <w:szCs w:val="20"/>
+        </w:rPr>
+        <w:t>Anexo 3: Red Bayesiana con probabilidades</w:t>
+      </w:r>
+    </w:p>
+    <w:p>
+      <w:pPr>
+        <w:jc w:val="both"/>
+        <w:rPr>
+          <w:rFonts w:ascii="Times New Roman" w:hAnsi="Times New Roman" w:cs="Times New Roman"/>
+          <w:sz w:val="20"/>
+          <w:szCs w:val="20"/>
+        </w:rPr>
+      </w:pPr>
+      <w:r>
+        <w:rPr>
+          <w:rFonts w:ascii="Times New Roman" w:hAnsi="Times New Roman" w:cs="Times New Roman"/>
           <w:noProof/>
-          <w:sz w:val="18"/>
+          <w:sz w:val="20"/>
+          <w:szCs w:val="20"/>
         </w:rPr>
         <w:drawing>
-          <wp:anchor distT="0" distB="0" distL="114300" distR="114300" simplePos="0" relativeHeight="251658240" behindDoc="0" locked="0" layoutInCell="1" allowOverlap="1" wp14:anchorId="06B4D912" wp14:editId="3E69C0C6">
-            <wp:simplePos x="0" y="0"/>
-            <wp:positionH relativeFrom="margin">
-              <wp:align>left</wp:align>
-            </wp:positionH>
-            <wp:positionV relativeFrom="paragraph">
-              <wp:posOffset>318135</wp:posOffset>
-            </wp:positionV>
-            <wp:extent cx="3086100" cy="1874338"/>
-            <wp:effectExtent l="0" t="0" r="0" b="0"/>
-            <wp:wrapSquare wrapText="bothSides"/>
-            <wp:docPr id="6" name="Imagen 6"/>
+          <wp:inline distT="0" distB="0" distL="0" distR="0" wp14:anchorId="3481F2D4" wp14:editId="64905664">
+            <wp:extent cx="3420094" cy="2512597"/>
+            <wp:effectExtent l="0" t="0" r="0" b="2540"/>
+            <wp:docPr id="7" name="Imagen 7"/>
             <wp:cNvGraphicFramePr>
               <a:graphicFrameLocks xmlns:a="http://schemas.openxmlformats.org/drawingml/2006/main" noChangeAspect="1"/>
             </wp:cNvGraphicFramePr>
@@ -9580,7 +9681,7 @@
               <a:graphicData uri="http://schemas.openxmlformats.org/drawingml/2006/picture">
                 <pic:pic xmlns:pic="http://schemas.openxmlformats.org/drawingml/2006/picture">
                   <pic:nvPicPr>
-                    <pic:cNvPr id="1" name=""/>
+                    <pic:cNvPr id="7" name="redbayesiana.jpeg"/>
                     <pic:cNvPicPr/>
                   </pic:nvPicPr>
                   <pic:blipFill>
@@ -9598,7 +9699,7 @@
                   <pic:spPr>
                     <a:xfrm>
                       <a:off x="0" y="0"/>
-                      <a:ext cx="3086100" cy="1874338"/>
+                      <a:ext cx="3427568" cy="2518088"/>
                     </a:xfrm>
                     <a:prstGeom prst="rect">
                       <a:avLst/>
@@ -9607,93 +9708,46 @@
                 </pic:pic>
               </a:graphicData>
             </a:graphic>
-            <wp14:sizeRelH relativeFrom="page">
-              <wp14:pctWidth>0</wp14:pctWidth>
-            </wp14:sizeRelH>
-            <wp14:sizeRelV relativeFrom="page">
-              <wp14:pctHeight>0</wp14:pctHeight>
-            </wp14:sizeRelV>
-          </wp:anchor>
+          </wp:inline>
         </w:drawing>
       </w:r>
-      <w:r>
-        <w:rPr>
-          <w:rFonts w:ascii="Times New Roman" w:hAnsi="Times New Roman" w:cs="Times New Roman"/>
-          <w:sz w:val="16"/>
-          <w:szCs w:val="20"/>
-        </w:rPr>
-        <w:t>Alumnos desaprobados:</w:t>
-      </w:r>
-    </w:p>
-    <w:p>
-      <w:pPr>
-        <w:jc w:val="both"/>
-        <w:rPr>
-          <w:rFonts w:ascii="Times New Roman" w:hAnsi="Times New Roman" w:cs="Times New Roman"/>
-          <w:sz w:val="20"/>
-          <w:szCs w:val="20"/>
-        </w:rPr>
-      </w:pPr>
-    </w:p>
-    <w:p>
-      <w:pPr>
-        <w:jc w:val="both"/>
-        <w:rPr>
-          <w:rFonts w:ascii="Times New Roman" w:hAnsi="Times New Roman" w:cs="Times New Roman"/>
-          <w:sz w:val="20"/>
-          <w:szCs w:val="20"/>
-        </w:rPr>
-      </w:pPr>
-    </w:p>
-    <w:p>
-      <w:pPr>
-        <w:jc w:val="both"/>
-        <w:rPr>
-          <w:rFonts w:ascii="Times New Roman" w:hAnsi="Times New Roman" w:cs="Times New Roman"/>
-          <w:sz w:val="16"/>
-          <w:szCs w:val="20"/>
-        </w:rPr>
-      </w:pPr>
-    </w:p>
-    <w:p>
-      <w:pPr>
-        <w:jc w:val="both"/>
-        <w:rPr>
-          <w:rFonts w:ascii="Times New Roman" w:hAnsi="Times New Roman" w:cs="Times New Roman"/>
-          <w:sz w:val="16"/>
-          <w:szCs w:val="20"/>
-        </w:rPr>
-      </w:pPr>
-      <w:r>
-        <w:rPr>
-          <w:rFonts w:ascii="Times New Roman" w:hAnsi="Times New Roman" w:cs="Times New Roman"/>
-          <w:sz w:val="16"/>
-          <w:szCs w:val="20"/>
-        </w:rPr>
-        <w:t>Anexo 3: Red Bayesiana con probabilidades</w:t>
-      </w:r>
-    </w:p>
-    <w:p>
-      <w:pPr>
-        <w:jc w:val="both"/>
-        <w:rPr>
-          <w:rFonts w:ascii="Times New Roman" w:hAnsi="Times New Roman" w:cs="Times New Roman"/>
-          <w:sz w:val="20"/>
-          <w:szCs w:val="20"/>
-        </w:rPr>
-      </w:pPr>
-      <w:r>
-        <w:rPr>
-          <w:rFonts w:ascii="Times New Roman" w:hAnsi="Times New Roman" w:cs="Times New Roman"/>
+    </w:p>
+    <w:p>
+      <w:pPr>
+        <w:jc w:val="both"/>
+        <w:rPr>
+          <w:rFonts w:ascii="Times New Roman" w:hAnsi="Times New Roman" w:cs="Times New Roman"/>
+          <w:sz w:val="20"/>
+          <w:szCs w:val="20"/>
+        </w:rPr>
+      </w:pPr>
+      <w:r>
+        <w:rPr>
+          <w:rFonts w:ascii="Times New Roman" w:hAnsi="Times New Roman" w:cs="Times New Roman"/>
+          <w:sz w:val="20"/>
+          <w:szCs w:val="20"/>
+        </w:rPr>
+        <w:t>Probabilidades:</w:t>
+      </w:r>
+    </w:p>
+    <w:p>
+      <w:pPr>
+        <w:jc w:val="both"/>
+        <w:rPr>
+          <w:rFonts w:ascii="Times New Roman" w:hAnsi="Times New Roman" w:cs="Times New Roman"/>
+          <w:sz w:val="20"/>
+          <w:szCs w:val="20"/>
+        </w:rPr>
+      </w:pPr>
+      <w:r>
+        <w:rPr>
           <w:noProof/>
-          <w:sz w:val="20"/>
-          <w:szCs w:val="20"/>
         </w:rPr>
         <w:drawing>
-          <wp:inline distT="0" distB="0" distL="0" distR="0" wp14:anchorId="3481F2D4" wp14:editId="64905664">
-            <wp:extent cx="3420094" cy="2512597"/>
-            <wp:effectExtent l="0" t="0" r="0" b="2540"/>
-            <wp:docPr id="7" name="Imagen 7"/>
+          <wp:inline distT="0" distB="0" distL="0" distR="0" wp14:anchorId="41EFB5E1" wp14:editId="3E5EC3CA">
+            <wp:extent cx="3197225" cy="2861945"/>
+            <wp:effectExtent l="0" t="0" r="3175" b="0"/>
+            <wp:docPr id="10" name="Imagen 10"/>
             <wp:cNvGraphicFramePr>
               <a:graphicFrameLocks xmlns:a="http://schemas.openxmlformats.org/drawingml/2006/main" noChangeAspect="1"/>
             </wp:cNvGraphicFramePr>
@@ -9701,17 +9755,11 @@
               <a:graphicData uri="http://schemas.openxmlformats.org/drawingml/2006/picture">
                 <pic:pic xmlns:pic="http://schemas.openxmlformats.org/drawingml/2006/picture">
                   <pic:nvPicPr>
-                    <pic:cNvPr id="7" name="redbayesiana.jpeg"/>
+                    <pic:cNvPr id="1" name=""/>
                     <pic:cNvPicPr/>
                   </pic:nvPicPr>
                   <pic:blipFill>
-                    <a:blip r:embed="rId25" cstate="print">
-                      <a:extLst>
-                        <a:ext uri="{28A0092B-C50C-407E-A947-70E740481C1C}">
-                          <a14:useLocalDpi xmlns:a14="http://schemas.microsoft.com/office/drawing/2010/main" val="0"/>
-                        </a:ext>
-                      </a:extLst>
-                    </a:blip>
+                    <a:blip r:embed="rId25"/>
                     <a:stretch>
                       <a:fillRect/>
                     </a:stretch>
@@ -9719,7 +9767,7 @@
                   <pic:spPr>
                     <a:xfrm>
                       <a:off x="0" y="0"/>
-                      <a:ext cx="3427568" cy="2518088"/>
+                      <a:ext cx="3197225" cy="2861945"/>
                     </a:xfrm>
                     <a:prstGeom prst="rect">
                       <a:avLst/>
@@ -11871,7 +11919,7 @@
 </file>
 
 <file path=customXml/itemProps1.xml><?xml version="1.0" encoding="utf-8"?>
-<ds:datastoreItem xmlns:ds="http://schemas.openxmlformats.org/officeDocument/2006/customXml" ds:itemID="{0628FD51-441E-4B96-BCFF-04014566E95B}">
+<ds:datastoreItem xmlns:ds="http://schemas.openxmlformats.org/officeDocument/2006/customXml" ds:itemID="{296FD4B6-D6CB-4BDA-9BF2-725DEC4E2D73}">
   <ds:schemaRefs>
     <ds:schemaRef ds:uri="http://schemas.openxmlformats.org/officeDocument/2006/bibliography"/>
   </ds:schemaRefs>

</xml_diff>